<commit_message>
Added abstract and fixed formatting
Abstract was added, fixed some section labeling
</commit_message>
<xml_diff>
--- a/Stock Predictor Final.docx
+++ b/Stock Predictor Final.docx
@@ -248,6 +248,9 @@
       <w:pPr>
         <w:spacing w:after="17" w:line="216" w:lineRule="auto"/>
         <w:ind w:left="-15" w:firstLine="199"/>
+        <w:rPr>
+          <w:sz w:val="18"/>
+        </w:rPr>
       </w:pPr>
       <w:r>
         <w:rPr>
@@ -260,48 +263,20 @@
         <w:rPr>
           <w:sz w:val="18"/>
         </w:rPr>
-        <w:t>—This document is a model and instructions for L</w:t>
-      </w:r>
-      <w:r>
-        <w:rPr>
-          <w:sz w:val="18"/>
-          <w:vertAlign w:val="superscript"/>
-        </w:rPr>
-        <w:t>A</w:t>
+        <w:t>—</w:t>
       </w:r>
       <w:r>
         <w:rPr>
           <w:sz w:val="18"/>
         </w:rPr>
-        <w:t>T</w:t>
-      </w:r>
-      <w:r>
-        <w:rPr>
-          <w:sz w:val="28"/>
-          <w:vertAlign w:val="subscript"/>
-        </w:rPr>
-        <w:t>E</w:t>
-      </w:r>
-      <w:r>
-        <w:rPr>
-          <w:sz w:val="18"/>
-        </w:rPr>
-        <w:t xml:space="preserve">X. This and the </w:t>
-      </w:r>
-      <w:proofErr w:type="spellStart"/>
-      <w:r>
-        <w:rPr>
-          <w:sz w:val="18"/>
-        </w:rPr>
-        <w:t>IEEEtran.cls</w:t>
-      </w:r>
-      <w:proofErr w:type="spellEnd"/>
-      <w:r>
-        <w:rPr>
-          <w:sz w:val="18"/>
-        </w:rPr>
-        <w:t xml:space="preserve"> file define the components of your paper [title, text, heads, etc.]. *CRITICAL: Do Not Use Symbols, Special Characters, Footnotes, or Math in Paper Title or Abstract.</w:t>
-      </w:r>
+        <w:t>Predicting next-day stock prices can help investors make better choices in the fast-paced stock market. This project introduces a Stock Next Day Closing Price Predictor that uses a Random Forest Regressor, trained on Berkshire Hathaway’s past stock data. Key data points like Open, High, Low, Close, and Volume help the model predict closing prices and classify stock trends. While the model works well when the market is stable, it struggles with big market changes. To improve, we propose adding features for testing on specific dates, boosting trend classification accuracy, and including external financial indicators. These upgrades aim to make the model more reliable and helpful for users facing various market conditions.</w:t>
+      </w:r>
+    </w:p>
+    <w:p>
+      <w:pPr>
+        <w:spacing w:after="17" w:line="216" w:lineRule="auto"/>
+        <w:ind w:left="-15" w:firstLine="199"/>
+      </w:pPr>
     </w:p>
     <w:p>
       <w:pPr>
@@ -319,7 +294,13 @@
         <w:rPr>
           <w:sz w:val="18"/>
         </w:rPr>
-        <w:t>—component, formatting, style, styling, insert</w:t>
+        <w:t>—</w:t>
+      </w:r>
+      <w:r>
+        <w:rPr>
+          <w:sz w:val="18"/>
+        </w:rPr>
+        <w:t xml:space="preserve">Analysis, classification, data, finance, prediction </w:t>
       </w:r>
     </w:p>
     <w:p>
@@ -512,10 +493,10 @@
         <w:t xml:space="preserve">The </w:t>
       </w:r>
       <w:r>
-        <w:t xml:space="preserve">dataset used in this project is made up of 2,408 daily entries of Berkshire Hathaway stock data, containing many important financial attributes: Date, Open, High, Close, Adjusted Close, and Volume. Each of these attributes is important in trend analysis and model training. The Date captures the trading date, which allows us to predict stock behavior over time. Open represents the initial stock price at market open, while High and Low indicate the maximum value and minimum price movements throughout any given day. The </w:t>
-      </w:r>
-      <w:r>
-        <w:t xml:space="preserve">Close value marks the price of the stock at market close for the day. Adjusted Close accounts for dividends and stock splits, offering a more accurate reflection of value. Volume tracks the number of shares traded, which often has to do with stock volatility. </w:t>
+        <w:t xml:space="preserve">dataset used in this project is made up of 2,408 daily entries of Berkshire Hathaway stock data, containing many important financial attributes: Date, Open, High, Close, </w:t>
+      </w:r>
+      <w:r>
+        <w:t xml:space="preserve">Adjusted Close, and Volume. Each of these attributes is important in trend analysis and model training. The Date captures the trading date, which allows us to predict stock behavior over time. Open represents the initial stock price at market open, while High and Low indicate the maximum value and minimum price movements throughout any given day. The Close value marks the price of the stock at market close for the day. Adjusted Close accounts for dividends and stock splits, offering a more accurate reflection of value. Volume tracks the number of shares traded, which often has to do with stock volatility. </w:t>
       </w:r>
     </w:p>
     <w:p>
@@ -543,15 +524,7 @@
         <w:t>, we have implemented missing data handling strategies</w:t>
       </w:r>
       <w:r>
-        <w:t xml:space="preserve"> such as row removal or interpolation to deal with any future data inconsistencies. To create a target variable for the next-day price prediction, the Close column was shifted by one day to produce a new column called Next Day Close. This shift allows our model to use today’s prices to predict tomorrow’s closing prices. We remove and filter out any null values </w:t>
-      </w:r>
-      <w:proofErr w:type="spellStart"/>
-      <w:r>
-        <w:t>tht</w:t>
-      </w:r>
-      <w:proofErr w:type="spellEnd"/>
-      <w:r>
-        <w:t xml:space="preserve"> result from this shift to make sure our data is complete to properly train the model. </w:t>
+        <w:t xml:space="preserve"> such as row removal or interpolation to deal with any future data inconsistencies. To create a target variable for the next-day price prediction, the Close column was shifted by one day to produce a new column called Next Day Close. This shift allows our model to use today’s prices to predict tomorrow’s closing prices. We remove and filter out any null values tht result from this shift to make sure our data is complete to properly train the model. </w:t>
       </w:r>
     </w:p>
     <w:p>
@@ -566,15 +539,27 @@
     </w:p>
     <w:p>
       <w:r>
-        <w:t>Exploratory Data Analysis was conducted in order to uncover trends, correlations, and significant patterns. Visualizing the Close and Adjusted Close prices over time reveals stock price trends and potential seasonal cycles in the market. These patterns can provide insight into stock behavior in response to annual events or shifts in the economy. Volume analysis highlights days with higher trading activity, which could be seen to correspond to important news or an increase in investor interest. Examining the correlations between Open, High, Low, and Close helps to assess the relationships within the price movements throughout the day</w:t>
+        <w:t xml:space="preserve">Exploratory Data Analysis was conducted in order to uncover trends, correlations, and significant patterns. Visualizing the Close and Adjusted Close prices over time reveals stock price trends and potential seasonal cycles in the market. These patterns can provide insight into stock behavior in response to annual events or shifts in the economy. Volume analysis highlights days with higher trading activity, which could be seen to correspond to important news or an increase in investor interest. Examining the correlations between Open, High, Low, and Close helps to assess the relationships within </w:t>
+      </w:r>
+      <w:r>
+        <w:lastRenderedPageBreak/>
+        <w:t>the price movements throughout the day</w:t>
       </w:r>
       <w:r>
         <w:t xml:space="preserve">, which could help in the model’s ability to capture daytime volatility. </w:t>
       </w:r>
     </w:p>
     <w:p/>
-    <w:p/>
-    <w:p/>
+    <w:p>
+      <w:pPr>
+        <w:ind w:firstLine="0"/>
+      </w:pPr>
+    </w:p>
+    <w:p>
+      <w:pPr>
+        <w:ind w:firstLine="0"/>
+      </w:pPr>
+    </w:p>
     <w:p>
       <w:pPr>
         <w:pStyle w:val="Heading1"/>
@@ -587,7 +572,6 @@
         <w:rPr>
           <w:sz w:val="20"/>
         </w:rPr>
-        <w:lastRenderedPageBreak/>
         <w:t xml:space="preserve">III. </w:t>
       </w:r>
       <w:r>
@@ -694,8 +678,7 @@
     </w:p>
     <w:p>
       <w:pPr>
-        <w:pStyle w:val="ListParagraph"/>
-        <w:ind w:left="549" w:firstLine="0"/>
+        <w:ind w:left="189" w:firstLine="0"/>
       </w:pPr>
       <w:r>
         <w:t>The implementation of the Random Forest model has</w:t>
@@ -712,10 +695,7 @@
         <w:t>was preprocessed</w:t>
       </w:r>
       <w:r>
-        <w:t xml:space="preserve">. We then created a target variable, the Next Day’s Closing Price, by shifting the “Close” column down by one day. The dataset was then split into a testing (8%) and </w:t>
-      </w:r>
-      <w:r>
-        <w:t xml:space="preserve">training (92%) sets, ensuring that the model could be tested on unknown data. </w:t>
+        <w:t xml:space="preserve">. We then created a target variable, the Next Day’s Closing Price, by shifting the “Close” column down by one day. The dataset was then split into a testing (8%) and training (92%) sets, ensuring that the model could be tested on unknown data. </w:t>
       </w:r>
     </w:p>
     <w:p>
@@ -723,15 +703,7 @@
         <w:ind w:firstLine="0"/>
       </w:pPr>
       <w:r>
-        <w:t xml:space="preserve">      The RFR was configured with 100 trees (</w:t>
-      </w:r>
-      <w:proofErr w:type="spellStart"/>
-      <w:r>
-        <w:t>n_estimators</w:t>
-      </w:r>
-      <w:proofErr w:type="spellEnd"/>
-      <w:r>
-        <w:t xml:space="preserve"> = 100), with default hyperparameters for maximum depth and minimum sample splits. The random forest classifier is a combination of tree classifiers such that each tree depends on the value of the random vector sampled independently and with the same distribution for all trees in the forest. The model was on trained on the training set, using features like open, close, adjacent close, high, low to predict the next day’s closing price. The random state was set to 24 to ensure reproducibility. </w:t>
+        <w:t xml:space="preserve">      The RFR was configured with 100 trees (n_estimators = 100), with default hyperparameters for maximum depth and minimum sample splits. The random forest classifier is a combination of tree classifiers such that each tree depends on the value of the random vector sampled independently and with the same distribution for all trees in the forest. The model was on trained on the training set, using features like open, close, adjacent close, high, low to predict the next day’s closing price. The random state was set to 24 to ensure reproducibility. </w:t>
       </w:r>
     </w:p>
     <w:p>
@@ -783,15 +755,7 @@
         <w:t>2015-07-31</w:t>
       </w:r>
       <w:r>
-        <w:t xml:space="preserve">, the model predicted </w:t>
-      </w:r>
-      <w:proofErr w:type="gramStart"/>
-      <w:r>
-        <w:t>a</w:t>
-      </w:r>
-      <w:proofErr w:type="gramEnd"/>
-      <w:r>
-        <w:t xml:space="preserve"> Uptrend movement, however, it was a downtrend movement. </w:t>
+        <w:t xml:space="preserve">, the model predicted a Uptrend movement, however, it was a downtrend movement. </w:t>
       </w:r>
       <w:r>
         <w:t>These misclassifications indicate that while the baseline model provides valuable insight into stock price movement trends, it may benefit from additional features, such as technical indicators or sentiment data, to improve its performance during unpredictable market conditions. Overall, the model’s ability to track trends during stable periods demonstrates its potential, yet enhancements could make it more robust in dynamic market environments.</w:t>
@@ -803,6 +767,228 @@
       </w:pPr>
     </w:p>
     <w:p/>
+    <w:p>
+      <w:pPr>
+        <w:tabs>
+          <w:tab w:val="center" w:pos="2505"/>
+          <w:tab w:val="right" w:pos="5021"/>
+        </w:tabs>
+        <w:spacing w:after="88" w:line="259" w:lineRule="auto"/>
+        <w:ind w:firstLine="0"/>
+        <w:jc w:val="center"/>
+      </w:pPr>
+      <w:r>
+        <w:rPr>
+          <w:sz w:val="22"/>
+        </w:rPr>
+        <w:t>IV. Proposed</w:t>
+      </w:r>
+      <w:r>
+        <w:rPr>
+          <w:sz w:val="22"/>
+        </w:rPr>
+        <w:t xml:space="preserve"> Extension</w:t>
+      </w:r>
+    </w:p>
+    <w:p>
+      <w:pPr>
+        <w:pStyle w:val="ListParagraph"/>
+        <w:numPr>
+          <w:ilvl w:val="0"/>
+          <w:numId w:val="18"/>
+        </w:numPr>
+        <w:tabs>
+          <w:tab w:val="center" w:pos="2505"/>
+          <w:tab w:val="right" w:pos="5021"/>
+        </w:tabs>
+        <w:spacing w:after="88" w:line="259" w:lineRule="auto"/>
+        <w:jc w:val="left"/>
+      </w:pPr>
+      <w:r>
+        <w:t>Implementing</w:t>
+      </w:r>
+      <w:r>
+        <w:t xml:space="preserve"> a Date-Specific Testing Capability</w:t>
+      </w:r>
+    </w:p>
+    <w:p>
+      <w:pPr>
+        <w:tabs>
+          <w:tab w:val="center" w:pos="2505"/>
+          <w:tab w:val="right" w:pos="5021"/>
+        </w:tabs>
+        <w:spacing w:after="88" w:line="259" w:lineRule="auto"/>
+        <w:ind w:firstLine="0"/>
+      </w:pPr>
+      <w:r>
+        <w:lastRenderedPageBreak/>
+        <w:t xml:space="preserve">      A valuable extension to the Stock Predictor is to implement a functionality that allows the user to test predictions for specific dates. This addition would enable users to evaluate the model’s accuracy on days of particular market interest, such as during economic policy changes, earning announcements, or periods of when the market movement is volatile. By examining these </w:t>
+      </w:r>
+      <w:r>
+        <w:t>specific dates, users can gain insight into how well predictor adapts to the market’s conditions. Additionally, this feature would allow for more granular market performance evaluation by pinpointing the specific dates where the model succeeded or struggled. Ultimately, the feature would enable more targeted improvements in model architecture, potentially increasing the model’s reliability across every economic condition (simple or volatile stock movements).</w:t>
+      </w:r>
+    </w:p>
+    <w:p>
+      <w:pPr>
+        <w:pStyle w:val="ListParagraph"/>
+        <w:numPr>
+          <w:ilvl w:val="0"/>
+          <w:numId w:val="18"/>
+        </w:numPr>
+        <w:tabs>
+          <w:tab w:val="center" w:pos="2505"/>
+          <w:tab w:val="right" w:pos="5021"/>
+        </w:tabs>
+        <w:spacing w:after="88" w:line="259" w:lineRule="auto"/>
+        <w:jc w:val="left"/>
+      </w:pPr>
+      <w:r>
+        <w:t>Enhance Stock Movement Classification Accuracy</w:t>
+      </w:r>
+    </w:p>
+    <w:p>
+      <w:pPr>
+        <w:tabs>
+          <w:tab w:val="center" w:pos="2505"/>
+          <w:tab w:val="right" w:pos="5021"/>
+        </w:tabs>
+        <w:spacing w:after="88" w:line="259" w:lineRule="auto"/>
+        <w:ind w:firstLine="0"/>
+      </w:pPr>
+      <w:r>
+        <w:tab/>
+        <w:t xml:space="preserve">     </w:t>
+      </w:r>
+      <w:r>
+        <w:t xml:space="preserve">Accurate </w:t>
+      </w:r>
+      <w:r>
+        <w:t xml:space="preserve">classification of stock movement-determining between “Uptrend”, “downtrend”, and “neutral” patterns – is important for having a reliable predictor. A potential improvement would be in refining the </w:t>
+      </w:r>
+      <w:r>
+        <w:t>model’s</w:t>
+      </w:r>
+      <w:r>
+        <w:t xml:space="preserve"> architecture to effectively </w:t>
+      </w:r>
+      <w:r>
+        <w:t xml:space="preserve">capture quick stock price shifts, especially during the transitional phases between trends. Strategies like oversampling underrepresented movement classes, implementing ensemble methods, or implementing feature engineering to make trend-specific indicator could improve the classification outcomes. Additionally, setting a confidence threshold for each day’s </w:t>
+      </w:r>
+      <w:r>
+        <w:t>prediction could</w:t>
+      </w:r>
+      <w:r>
+        <w:t xml:space="preserve"> enhance classification accuracy by only flagging the predict</w:t>
+      </w:r>
+      <w:r>
+        <w:t xml:space="preserve">ions that were above a certain confidence level, thereby figuring out what is happening on the flagged dates. Did something happen in the market that day? Is it a coding/systems error? That’s what we need to figure out. By fixing that problem, the model can reduce misclassifications. This threshold approach could be useful in a volatile market, where when minor misclassification could lead to major financial impacts. Improving classification accuracy would make the model more useful, reliable for users that could aim for informed trading </w:t>
+      </w:r>
+      <w:r>
+        <w:t>strategies</w:t>
+      </w:r>
+      <w:r>
+        <w:t>.</w:t>
+      </w:r>
+    </w:p>
+    <w:p>
+      <w:pPr>
+        <w:tabs>
+          <w:tab w:val="center" w:pos="2505"/>
+          <w:tab w:val="right" w:pos="5021"/>
+        </w:tabs>
+        <w:spacing w:after="88" w:line="259" w:lineRule="auto"/>
+        <w:ind w:left="360" w:firstLine="0"/>
+        <w:jc w:val="left"/>
+      </w:pPr>
+      <w:r>
+        <w:t xml:space="preserve">C.  </w:t>
+      </w:r>
+      <w:r>
+        <w:t>Possible Implement of External Financial Indicator</w:t>
+      </w:r>
+    </w:p>
+    <w:p>
+      <w:pPr>
+        <w:tabs>
+          <w:tab w:val="center" w:pos="2505"/>
+          <w:tab w:val="right" w:pos="5021"/>
+        </w:tabs>
+        <w:spacing w:after="88" w:line="259" w:lineRule="auto"/>
+        <w:ind w:firstLine="0"/>
+      </w:pPr>
+      <w:r>
+        <w:t xml:space="preserve">     </w:t>
+      </w:r>
+      <w:r>
+        <w:t>Adding an external financial indicator, such a</w:t>
+      </w:r>
+      <w:r>
+        <w:t>s</w:t>
+      </w:r>
+      <w:r>
+        <w:t xml:space="preserve"> </w:t>
+      </w:r>
+      <w:r>
+        <w:t xml:space="preserve">market indices (S&amp;P 500), trading volume data, or macroeconomic indicators (interest rates, inflation rates), could provide important information that could enhance the model’s prediction accuracy. These </w:t>
+      </w:r>
+      <w:r>
+        <w:t xml:space="preserve">indicators often influence market sentiments and can have an indirect or direct impact on individual stock movements. By adding these variables into the model, the predictor could make more accurate predictions that account for broader market. This provides user with a well-rounded analysis rather than relying on stock-specific </w:t>
+      </w:r>
+      <w:r>
+        <w:t xml:space="preserve">historical </w:t>
+      </w:r>
+      <w:r>
+        <w:t>data. This context-rich model would likely perform better period of economic uncertainty or market-wide shifts, where external factors play a</w:t>
+      </w:r>
+      <w:r>
+        <w:t>n</w:t>
+      </w:r>
+      <w:r>
+        <w:t xml:space="preserve"> impacting role in shaping stock trends. Incorporating this data could lead to adaptative predictions across sectors.  </w:t>
+      </w:r>
+    </w:p>
+    <w:p>
+      <w:pPr>
+        <w:tabs>
+          <w:tab w:val="center" w:pos="2505"/>
+          <w:tab w:val="right" w:pos="5021"/>
+        </w:tabs>
+        <w:spacing w:after="88" w:line="259" w:lineRule="auto"/>
+        <w:ind w:firstLine="0"/>
+        <w:jc w:val="center"/>
+      </w:pPr>
+      <w:r>
+        <w:t xml:space="preserve">V. </w:t>
+      </w:r>
+      <w:r>
+        <w:t>Conclusion</w:t>
+      </w:r>
+    </w:p>
+    <w:p>
+      <w:pPr>
+        <w:tabs>
+          <w:tab w:val="center" w:pos="2505"/>
+          <w:tab w:val="right" w:pos="5021"/>
+        </w:tabs>
+        <w:spacing w:after="88" w:line="259" w:lineRule="auto"/>
+        <w:ind w:firstLine="0"/>
+      </w:pPr>
+      <w:r>
+        <w:t xml:space="preserve">  In conclusion, this project successfully developed a Next Day Closing Price Stock Predictor using a Random Forest Regressor, illustrating the potential of machine learning for financial forecasting. Predicting stock prices is a challenging task due to the complex, dynamic nature of financial markets, where prices are impacted by a multitude of predictable and unforeseen factors. By balancing historical data and employing preprocessing techniques. This project established a reliable baseline model capable of providing accurate next day closing price predictions and trend classifications, especially under stable market conditions. Th</w:t>
+      </w:r>
+      <w:r>
+        <w:t xml:space="preserve">rough exploratory data analysis, we identified trends and relationships that enhanced the model’s performance, providing a foundation for a reliable tool. However, while the baseline model is a good model, it also highlights areas for improvement, especially when the market is volatile and unpredictable.  The proposed extensions, including the implementations of date-specific testing, </w:t>
+      </w:r>
+      <w:r>
+        <w:t>enhanced</w:t>
+      </w:r>
+      <w:r>
+        <w:t xml:space="preserve"> trend classification accuracy, and the integration of external financial indicators, will aim to</w:t>
+      </w:r>
+      <w:r>
+        <w:t xml:space="preserve"> address these limits. Data specific testing would enable users to assess the model’s accuracy during important market events. Additionally, the integration of external indicators, such as market indices and economic data, would help with the model predictions and economic trends that influences stock behavior. Theses proposed extensions aims to refine the models accuracy and also create a more adaptive tool for users navigating the financial markets. Overall, this project demonstrates machine learning in stock price predictions. </w:t>
+      </w:r>
+    </w:p>
     <w:p>
       <w:pPr>
         <w:tabs>
@@ -814,32 +1000,7 @@
         <w:jc w:val="left"/>
       </w:pPr>
       <w:r>
-        <w:rPr>
-          <w:sz w:val="22"/>
-        </w:rPr>
         <w:tab/>
-      </w:r>
-      <w:r>
-        <w:rPr>
-          <w:sz w:val="22"/>
-        </w:rPr>
-        <w:t xml:space="preserve">4. </w:t>
-      </w:r>
-      <w:r>
-        <w:rPr>
-          <w:sz w:val="22"/>
-        </w:rPr>
-        <w:t>Proposed Extension</w:t>
-      </w:r>
-      <w:r>
-        <w:rPr>
-          <w:rFonts w:ascii="Cambria" w:eastAsia="Cambria" w:hAnsi="Cambria" w:cs="Cambria"/>
-          <w:i/>
-        </w:rPr>
-        <w:tab/>
-      </w:r>
-      <w:r>
-        <w:t>(1)</w:t>
       </w:r>
     </w:p>
     <w:p>
@@ -852,12 +1013,6 @@
         <w:ind w:firstLine="0"/>
         <w:jc w:val="left"/>
       </w:pPr>
-      <w:r>
-        <w:t>H</w:t>
-      </w:r>
-      <w:r>
-        <w:t>. Implement a Date-Specific Testing Capability</w:t>
-      </w:r>
     </w:p>
     <w:p>
       <w:pPr>
@@ -867,201 +1022,9 @@
         </w:tabs>
         <w:spacing w:after="88" w:line="259" w:lineRule="auto"/>
         <w:ind w:firstLine="0"/>
-        <w:jc w:val="left"/>
-      </w:pPr>
-      <w:r>
-        <w:t xml:space="preserve">      A valuable extension to the Stock Predictor is to implement a functionality that allows the user to test predictions for specific dates. This addition would enable users to evaluate the model’s accuracy on days of particular </w:t>
-      </w:r>
-      <w:r>
-        <w:lastRenderedPageBreak/>
-        <w:t xml:space="preserve">market interest, such as during economic policy changes, earning announcements, or periods of when the market movement is volatile. By examining these </w:t>
-      </w:r>
-      <w:r>
-        <w:t>specific dates, users can gain insight into how well predictor adapts to the market’s conditions. Additionally, this feature would allow for more granular market performance evaluation by pinpointing the specific dates where the model succeeded or struggled. Ultimately, the feature would enable more targeted improvements in model architecture, potentially increasing the model’s reliability across every economic condition (simple or volatile stock movements).</w:t>
-      </w:r>
-    </w:p>
-    <w:p>
-      <w:pPr>
-        <w:pStyle w:val="ListParagraph"/>
-        <w:numPr>
-          <w:ilvl w:val="0"/>
-          <w:numId w:val="12"/>
-        </w:numPr>
-        <w:tabs>
-          <w:tab w:val="center" w:pos="2505"/>
-          <w:tab w:val="right" w:pos="5021"/>
-        </w:tabs>
-        <w:spacing w:after="88" w:line="259" w:lineRule="auto"/>
-        <w:jc w:val="left"/>
-      </w:pPr>
-      <w:r>
-        <w:t>Enhance Stock Movement Classification Accuracy</w:t>
-      </w:r>
-    </w:p>
-    <w:p>
-      <w:pPr>
-        <w:tabs>
-          <w:tab w:val="center" w:pos="2505"/>
-          <w:tab w:val="right" w:pos="5021"/>
-        </w:tabs>
-        <w:spacing w:after="88" w:line="259" w:lineRule="auto"/>
-        <w:ind w:left="360" w:firstLine="0"/>
-        <w:jc w:val="left"/>
-      </w:pPr>
-      <w:r>
-        <w:t xml:space="preserve">       Accurate </w:t>
-      </w:r>
-      <w:r>
-        <w:t xml:space="preserve">classification of stock movement-determining between “Uptrend”, “downtrend”, and “neutral” patterns – is important for having a reliable predictor. A potential improvement would be in refining the </w:t>
-      </w:r>
-      <w:r>
-        <w:t>model’s</w:t>
-      </w:r>
-      <w:r>
-        <w:t xml:space="preserve"> architecture to effectively </w:t>
-      </w:r>
-      <w:r>
-        <w:t xml:space="preserve">capture quick stock price shifts, especially during the transitional phases between trends. Strategies like oversampling underrepresented movement classes, implementing ensemble methods, or implementing feature engineering to make trend-specific indicator could improve the classification outcomes. Additionally, setting a confidence threshold for each day’s </w:t>
-      </w:r>
-      <w:r>
-        <w:t>prediction could</w:t>
-      </w:r>
-      <w:r>
-        <w:t xml:space="preserve"> enhance classification accuracy by only flagging the predict</w:t>
-      </w:r>
-      <w:r>
-        <w:t xml:space="preserve">ions that were above a certain confidence level, thereby figuring out what is happening on the flagged dates. Did something happen in the market that day? Is it a coding/systems error? That’s what we need to figure out. By fixing that problem, the model can reduce misclassifications. This threshold approach could be useful in a volatile market, where when minor misclassification could lead to major financial impacts. Improving classification accuracy would make the model more useful, reliable for users that could aim for informed trading </w:t>
-      </w:r>
-      <w:r>
-        <w:t>strategies</w:t>
-      </w:r>
-      <w:r>
-        <w:t>.</w:t>
-      </w:r>
-    </w:p>
-    <w:p>
-      <w:pPr>
-        <w:pStyle w:val="ListParagraph"/>
-        <w:numPr>
-          <w:ilvl w:val="0"/>
-          <w:numId w:val="12"/>
-        </w:numPr>
-        <w:tabs>
-          <w:tab w:val="center" w:pos="2505"/>
-          <w:tab w:val="right" w:pos="5021"/>
-        </w:tabs>
-        <w:spacing w:after="88" w:line="259" w:lineRule="auto"/>
-        <w:jc w:val="left"/>
-      </w:pPr>
-      <w:r>
-        <w:t>Possible Implement of External Financial Indicator</w:t>
-      </w:r>
-    </w:p>
-    <w:p>
-      <w:pPr>
-        <w:tabs>
-          <w:tab w:val="center" w:pos="2505"/>
-          <w:tab w:val="right" w:pos="5021"/>
-        </w:tabs>
-        <w:spacing w:after="88" w:line="259" w:lineRule="auto"/>
-        <w:ind w:left="720" w:firstLine="0"/>
-        <w:jc w:val="left"/>
-      </w:pPr>
-      <w:r>
-        <w:t>Adding an external financial indicator, such a</w:t>
-      </w:r>
-      <w:r>
-        <w:t>s</w:t>
-      </w:r>
-    </w:p>
-    <w:p>
-      <w:pPr>
-        <w:tabs>
-          <w:tab w:val="center" w:pos="2505"/>
-          <w:tab w:val="right" w:pos="5021"/>
-        </w:tabs>
-        <w:spacing w:after="88" w:line="259" w:lineRule="auto"/>
-        <w:jc w:val="left"/>
-      </w:pPr>
-      <w:r>
-        <w:t xml:space="preserve">market indices (S&amp;P 500), trading volume data, or macroeconomic indicators (interest rates, inflation rates), could provide important information that could enhance the model’s prediction accuracy. These </w:t>
-      </w:r>
-      <w:r>
-        <w:t xml:space="preserve">indicators often influence market sentiments and can have an indirect or direct impact on individual stock movements. By adding these variables into the model, the predictor could make more accurate predictions that account for broader market. This provides user with a well-rounded analysis rather than relying on stock-specific historical </w:t>
-      </w:r>
-      <w:r>
-        <w:t xml:space="preserve">data. This context-rich model would </w:t>
-      </w:r>
-      <w:r>
-        <w:t>likely perform better period of economic uncertainty or market-wide shifts, where external factors play a</w:t>
-      </w:r>
-      <w:r>
-        <w:t>n</w:t>
-      </w:r>
-      <w:r>
-        <w:t xml:space="preserve"> impacting role in shaping stock trends. Incorporating this data could lead to adaptative predictions across sectors.  </w:t>
-      </w:r>
-    </w:p>
-    <w:p>
-      <w:pPr>
-        <w:tabs>
-          <w:tab w:val="center" w:pos="2505"/>
-          <w:tab w:val="right" w:pos="5021"/>
-        </w:tabs>
-        <w:spacing w:after="88" w:line="259" w:lineRule="auto"/>
-        <w:jc w:val="left"/>
-      </w:pPr>
-      <w:r>
-        <w:tab/>
-        <w:t>5. Conclusion</w:t>
-      </w:r>
-    </w:p>
-    <w:p>
-      <w:pPr>
-        <w:tabs>
-          <w:tab w:val="center" w:pos="2505"/>
-          <w:tab w:val="right" w:pos="5021"/>
-        </w:tabs>
-        <w:spacing w:after="88" w:line="259" w:lineRule="auto"/>
-        <w:ind w:firstLine="0"/>
-        <w:jc w:val="left"/>
-      </w:pPr>
-      <w:r>
-        <w:t xml:space="preserve">  In conclusion, this project successfully developed a Next Day Closing Price Stock Predictor using a Random Forest Regressor, illustrating the potential of machine learning for financial forecasting. Predicting stock prices is a challenging task due to the complex, dynamic nature of financial markets, where prices are impacted by a multitude of predictable and unforeseen factors. By balancing historical data and employing preprocessing techniques. This project established a reliable baseline model capable of providing accurate next day closing price predictions and trend classifications, especially under stable market conditions. Th</w:t>
-      </w:r>
-      <w:r>
-        <w:t xml:space="preserve">rough exploratory data analysis, we identified trends and relationships that enhanced the model’s performance, providing a foundation for a reliable tool. However, while the baseline model is a good model, it also highlights areas for improvement, especially when the market is volatile and unpredictable.  The proposed extensions, including the implementations of date-specific testing, </w:t>
-      </w:r>
-      <w:r>
-        <w:t>enhanced</w:t>
-      </w:r>
-      <w:r>
-        <w:t xml:space="preserve"> trend classification accuracy, and the integration of external financial indicators, will aim to</w:t>
-      </w:r>
-      <w:r>
-        <w:t xml:space="preserve"> address these limits. Data specific testing would enable users to assess the model’s accuracy during important market events. Additionally, the integration of external indicators, such as market indices and economic data, would help with the model predictions and economic trends that influences stock behavior. Theses proposed extensions aims to refine the </w:t>
-      </w:r>
-      <w:proofErr w:type="gramStart"/>
-      <w:r>
-        <w:t>models</w:t>
-      </w:r>
-      <w:proofErr w:type="gramEnd"/>
-      <w:r>
-        <w:t xml:space="preserve"> accuracy and also create a more adaptive tool for users navigating the financial markets. Overall, this project demonstrates machine learning in stock price predictions. </w:t>
-      </w:r>
-    </w:p>
-    <w:p>
-      <w:pPr>
-        <w:tabs>
-          <w:tab w:val="center" w:pos="2505"/>
-          <w:tab w:val="right" w:pos="5021"/>
-        </w:tabs>
-        <w:spacing w:after="88" w:line="259" w:lineRule="auto"/>
-        <w:ind w:firstLine="0"/>
-        <w:jc w:val="left"/>
-      </w:pPr>
-      <w:r>
-        <w:tab/>
+        <w:jc w:val="center"/>
+      </w:pPr>
+      <w:r>
         <w:t>Distribution of Work</w:t>
       </w:r>
     </w:p>
@@ -1230,6 +1193,7 @@
         <w:jc w:val="left"/>
       </w:pPr>
       <w:r>
+        <w:lastRenderedPageBreak/>
         <w:t>Understood and helped coding reading in the data</w:t>
       </w:r>
     </w:p>
@@ -1289,7 +1253,6 @@
         <w:jc w:val="left"/>
       </w:pPr>
       <w:r>
-        <w:lastRenderedPageBreak/>
         <w:tab/>
         <w:t xml:space="preserve"> </w:t>
       </w:r>
@@ -1435,686 +1398,9 @@
     </w:p>
     <w:p>
       <w:pPr>
-        <w:pStyle w:val="Heading3"/>
-        <w:spacing w:after="0"/>
-        <w:ind w:right="0"/>
-      </w:pPr>
-    </w:p>
-    <w:p>
-      <w:pPr>
-        <w:pStyle w:val="Heading3"/>
-        <w:spacing w:after="0"/>
-        <w:ind w:right="0"/>
-      </w:pPr>
-    </w:p>
-    <w:p>
-      <w:pPr>
-        <w:pStyle w:val="Heading3"/>
-        <w:spacing w:after="0"/>
-        <w:ind w:right="0"/>
-      </w:pPr>
-    </w:p>
-    <w:p>
-      <w:pPr>
-        <w:pStyle w:val="Heading3"/>
-        <w:spacing w:after="0"/>
-        <w:ind w:right="0"/>
-      </w:pPr>
-      <w:r>
-        <w:t>TABLE I</w:t>
-      </w:r>
-    </w:p>
-    <w:p>
-      <w:pPr>
-        <w:spacing w:after="0" w:line="259" w:lineRule="auto"/>
-        <w:ind w:firstLine="0"/>
-        <w:jc w:val="center"/>
-      </w:pPr>
-      <w:r>
-        <w:rPr>
-          <w:sz w:val="16"/>
-        </w:rPr>
-        <w:t>T</w:t>
-      </w:r>
-      <w:r>
-        <w:rPr>
-          <w:sz w:val="13"/>
-        </w:rPr>
-        <w:t xml:space="preserve">ABLE </w:t>
-      </w:r>
-      <w:r>
-        <w:rPr>
-          <w:sz w:val="16"/>
-        </w:rPr>
-        <w:t>T</w:t>
-      </w:r>
-      <w:r>
-        <w:rPr>
-          <w:sz w:val="13"/>
-        </w:rPr>
-        <w:t xml:space="preserve">YPE </w:t>
-      </w:r>
-      <w:r>
-        <w:rPr>
-          <w:sz w:val="16"/>
-        </w:rPr>
-        <w:t>S</w:t>
-      </w:r>
-      <w:r>
-        <w:rPr>
-          <w:sz w:val="13"/>
-        </w:rPr>
-        <w:t>TYLES</w:t>
-      </w:r>
-    </w:p>
-    <w:tbl>
-      <w:tblPr>
-        <w:tblStyle w:val="TableGrid"/>
-        <w:tblW w:w="4013" w:type="dxa"/>
-        <w:tblInd w:w="476" w:type="dxa"/>
-        <w:tblCellMar>
-          <w:top w:w="12" w:type="dxa"/>
-          <w:left w:w="120" w:type="dxa"/>
-          <w:right w:w="120" w:type="dxa"/>
-        </w:tblCellMar>
-        <w:tblLook w:val="04A0" w:firstRow="1" w:lastRow="0" w:firstColumn="1" w:lastColumn="0" w:noHBand="0" w:noVBand="1"/>
-      </w:tblPr>
-      <w:tblGrid>
-        <w:gridCol w:w="614"/>
-        <w:gridCol w:w="1763"/>
-        <w:gridCol w:w="818"/>
-        <w:gridCol w:w="818"/>
-      </w:tblGrid>
-      <w:tr>
-        <w:trPr>
-          <w:trHeight w:val="187"/>
-        </w:trPr>
-        <w:tc>
-          <w:tcPr>
-            <w:tcW w:w="614" w:type="dxa"/>
-            <w:vMerge w:val="restart"/>
-            <w:tcBorders>
-              <w:top w:val="single" w:sz="3" w:space="0" w:color="000000"/>
-              <w:left w:val="single" w:sz="3" w:space="0" w:color="000000"/>
-              <w:bottom w:val="single" w:sz="3" w:space="0" w:color="000000"/>
-              <w:right w:val="single" w:sz="3" w:space="0" w:color="000000"/>
-            </w:tcBorders>
-          </w:tcPr>
-          <w:p>
-            <w:pPr>
-              <w:spacing w:after="0" w:line="259" w:lineRule="auto"/>
-              <w:ind w:firstLine="0"/>
-              <w:jc w:val="center"/>
-            </w:pPr>
-            <w:r>
-              <w:rPr>
-                <w:sz w:val="16"/>
-              </w:rPr>
-              <w:t>Table Head</w:t>
-            </w:r>
-          </w:p>
-        </w:tc>
-        <w:tc>
-          <w:tcPr>
-            <w:tcW w:w="2581" w:type="dxa"/>
-            <w:gridSpan w:val="2"/>
-            <w:tcBorders>
-              <w:top w:val="single" w:sz="3" w:space="0" w:color="000000"/>
-              <w:left w:val="single" w:sz="3" w:space="0" w:color="000000"/>
-              <w:bottom w:val="single" w:sz="3" w:space="0" w:color="000000"/>
-              <w:right w:val="nil"/>
-            </w:tcBorders>
-          </w:tcPr>
-          <w:p>
-            <w:pPr>
-              <w:spacing w:after="0" w:line="259" w:lineRule="auto"/>
-              <w:ind w:right="59" w:firstLine="0"/>
-              <w:jc w:val="right"/>
-            </w:pPr>
-            <w:r>
-              <w:rPr>
-                <w:sz w:val="16"/>
-              </w:rPr>
-              <w:t>Table Column Head</w:t>
-            </w:r>
-          </w:p>
-        </w:tc>
-        <w:tc>
-          <w:tcPr>
-            <w:tcW w:w="818" w:type="dxa"/>
-            <w:tcBorders>
-              <w:top w:val="single" w:sz="3" w:space="0" w:color="000000"/>
-              <w:left w:val="nil"/>
-              <w:bottom w:val="single" w:sz="3" w:space="0" w:color="000000"/>
-              <w:right w:val="single" w:sz="3" w:space="0" w:color="000000"/>
-            </w:tcBorders>
-          </w:tcPr>
-          <w:p>
-            <w:pPr>
-              <w:spacing w:after="160" w:line="259" w:lineRule="auto"/>
-              <w:ind w:firstLine="0"/>
-              <w:jc w:val="left"/>
-            </w:pPr>
-          </w:p>
-        </w:tc>
-      </w:tr>
-      <w:tr>
-        <w:trPr>
-          <w:trHeight w:val="179"/>
-        </w:trPr>
-        <w:tc>
-          <w:tcPr>
-            <w:tcW w:w="0" w:type="auto"/>
-            <w:vMerge/>
-            <w:tcBorders>
-              <w:top w:val="nil"/>
-              <w:left w:val="single" w:sz="3" w:space="0" w:color="000000"/>
-              <w:bottom w:val="single" w:sz="3" w:space="0" w:color="000000"/>
-              <w:right w:val="single" w:sz="3" w:space="0" w:color="000000"/>
-            </w:tcBorders>
-          </w:tcPr>
-          <w:p>
-            <w:pPr>
-              <w:spacing w:after="160" w:line="259" w:lineRule="auto"/>
-              <w:ind w:firstLine="0"/>
-              <w:jc w:val="left"/>
-            </w:pPr>
-          </w:p>
-        </w:tc>
-        <w:tc>
-          <w:tcPr>
-            <w:tcW w:w="1764" w:type="dxa"/>
-            <w:tcBorders>
-              <w:top w:val="single" w:sz="3" w:space="0" w:color="000000"/>
-              <w:left w:val="single" w:sz="3" w:space="0" w:color="000000"/>
-              <w:bottom w:val="single" w:sz="3" w:space="0" w:color="000000"/>
-              <w:right w:val="single" w:sz="3" w:space="0" w:color="000000"/>
-            </w:tcBorders>
-          </w:tcPr>
-          <w:p>
-            <w:pPr>
-              <w:spacing w:after="0" w:line="259" w:lineRule="auto"/>
-              <w:ind w:firstLine="0"/>
-              <w:jc w:val="left"/>
-            </w:pPr>
-            <w:r>
-              <w:rPr>
-                <w:i/>
-                <w:sz w:val="16"/>
-              </w:rPr>
-              <w:t>Table column subhead</w:t>
-            </w:r>
-          </w:p>
-        </w:tc>
-        <w:tc>
-          <w:tcPr>
-            <w:tcW w:w="818" w:type="dxa"/>
-            <w:tcBorders>
-              <w:top w:val="single" w:sz="3" w:space="0" w:color="000000"/>
-              <w:left w:val="single" w:sz="3" w:space="0" w:color="000000"/>
-              <w:bottom w:val="single" w:sz="3" w:space="0" w:color="000000"/>
-              <w:right w:val="single" w:sz="3" w:space="0" w:color="000000"/>
-            </w:tcBorders>
-          </w:tcPr>
-          <w:p>
-            <w:pPr>
-              <w:spacing w:after="0" w:line="259" w:lineRule="auto"/>
-              <w:ind w:firstLine="0"/>
-              <w:jc w:val="left"/>
-            </w:pPr>
-            <w:r>
-              <w:rPr>
-                <w:i/>
-                <w:sz w:val="16"/>
-              </w:rPr>
-              <w:t>Subhead</w:t>
-            </w:r>
-          </w:p>
-        </w:tc>
-        <w:tc>
-          <w:tcPr>
-            <w:tcW w:w="818" w:type="dxa"/>
-            <w:tcBorders>
-              <w:top w:val="single" w:sz="3" w:space="0" w:color="000000"/>
-              <w:left w:val="single" w:sz="3" w:space="0" w:color="000000"/>
-              <w:bottom w:val="single" w:sz="3" w:space="0" w:color="000000"/>
-              <w:right w:val="single" w:sz="3" w:space="0" w:color="000000"/>
-            </w:tcBorders>
-          </w:tcPr>
-          <w:p>
-            <w:pPr>
-              <w:spacing w:after="0" w:line="259" w:lineRule="auto"/>
-              <w:ind w:firstLine="0"/>
-              <w:jc w:val="left"/>
-            </w:pPr>
-            <w:r>
-              <w:rPr>
-                <w:i/>
-                <w:sz w:val="16"/>
-              </w:rPr>
-              <w:t>Subhead</w:t>
-            </w:r>
-          </w:p>
-        </w:tc>
-      </w:tr>
-      <w:tr>
-        <w:trPr>
-          <w:trHeight w:val="187"/>
-        </w:trPr>
-        <w:tc>
-          <w:tcPr>
-            <w:tcW w:w="614" w:type="dxa"/>
-            <w:tcBorders>
-              <w:top w:val="single" w:sz="3" w:space="0" w:color="000000"/>
-              <w:left w:val="single" w:sz="3" w:space="0" w:color="000000"/>
-              <w:bottom w:val="single" w:sz="3" w:space="0" w:color="000000"/>
-              <w:right w:val="single" w:sz="3" w:space="0" w:color="000000"/>
-            </w:tcBorders>
-          </w:tcPr>
-          <w:p>
-            <w:pPr>
-              <w:spacing w:after="0" w:line="259" w:lineRule="auto"/>
-              <w:ind w:left="33" w:firstLine="0"/>
-              <w:jc w:val="left"/>
-            </w:pPr>
-            <w:r>
-              <w:rPr>
-                <w:sz w:val="16"/>
-              </w:rPr>
-              <w:t>copy</w:t>
-            </w:r>
-          </w:p>
-        </w:tc>
-        <w:tc>
-          <w:tcPr>
-            <w:tcW w:w="1764" w:type="dxa"/>
-            <w:tcBorders>
-              <w:top w:val="single" w:sz="3" w:space="0" w:color="000000"/>
-              <w:left w:val="single" w:sz="3" w:space="0" w:color="000000"/>
-              <w:bottom w:val="single" w:sz="3" w:space="0" w:color="000000"/>
-              <w:right w:val="single" w:sz="3" w:space="0" w:color="000000"/>
-            </w:tcBorders>
-          </w:tcPr>
-          <w:p>
-            <w:pPr>
-              <w:spacing w:after="0" w:line="259" w:lineRule="auto"/>
-              <w:ind w:right="10" w:firstLine="0"/>
-              <w:jc w:val="center"/>
-            </w:pPr>
-            <w:r>
-              <w:rPr>
-                <w:sz w:val="16"/>
-              </w:rPr>
-              <w:t xml:space="preserve">More table </w:t>
-            </w:r>
-            <w:proofErr w:type="spellStart"/>
-            <w:r>
-              <w:rPr>
-                <w:sz w:val="16"/>
-              </w:rPr>
-              <w:t>copy</w:t>
-            </w:r>
-            <w:r>
-              <w:rPr>
-                <w:rFonts w:ascii="Cambria" w:eastAsia="Cambria" w:hAnsi="Cambria" w:cs="Cambria"/>
-                <w:sz w:val="16"/>
-                <w:vertAlign w:val="superscript"/>
-              </w:rPr>
-              <w:t>a</w:t>
-            </w:r>
-            <w:proofErr w:type="spellEnd"/>
-          </w:p>
-        </w:tc>
-        <w:tc>
-          <w:tcPr>
-            <w:tcW w:w="818" w:type="dxa"/>
-            <w:tcBorders>
-              <w:top w:val="single" w:sz="3" w:space="0" w:color="000000"/>
-              <w:left w:val="single" w:sz="3" w:space="0" w:color="000000"/>
-              <w:bottom w:val="single" w:sz="3" w:space="0" w:color="000000"/>
-              <w:right w:val="single" w:sz="3" w:space="0" w:color="000000"/>
-            </w:tcBorders>
-          </w:tcPr>
-          <w:p>
-            <w:pPr>
-              <w:spacing w:after="160" w:line="259" w:lineRule="auto"/>
-              <w:ind w:firstLine="0"/>
-              <w:jc w:val="left"/>
-            </w:pPr>
-          </w:p>
-        </w:tc>
-        <w:tc>
-          <w:tcPr>
-            <w:tcW w:w="818" w:type="dxa"/>
-            <w:tcBorders>
-              <w:top w:val="single" w:sz="3" w:space="0" w:color="000000"/>
-              <w:left w:val="single" w:sz="3" w:space="0" w:color="000000"/>
-              <w:bottom w:val="single" w:sz="3" w:space="0" w:color="000000"/>
-              <w:right w:val="single" w:sz="3" w:space="0" w:color="000000"/>
-            </w:tcBorders>
-          </w:tcPr>
-          <w:p>
-            <w:pPr>
-              <w:spacing w:after="160" w:line="259" w:lineRule="auto"/>
-              <w:ind w:firstLine="0"/>
-              <w:jc w:val="left"/>
-            </w:pPr>
-          </w:p>
-        </w:tc>
-      </w:tr>
-    </w:tbl>
-    <w:p>
-      <w:pPr>
-        <w:spacing w:after="260" w:line="225" w:lineRule="auto"/>
-        <w:ind w:left="596" w:firstLine="0"/>
-      </w:pPr>
-      <w:proofErr w:type="spellStart"/>
-      <w:r>
-        <w:rPr>
-          <w:rFonts w:ascii="Cambria" w:eastAsia="Cambria" w:hAnsi="Cambria" w:cs="Cambria"/>
-          <w:sz w:val="16"/>
-          <w:vertAlign w:val="superscript"/>
-        </w:rPr>
-        <w:t>a</w:t>
-      </w:r>
-      <w:r>
-        <w:rPr>
-          <w:sz w:val="16"/>
-        </w:rPr>
-        <w:t>Sample</w:t>
-      </w:r>
-      <w:proofErr w:type="spellEnd"/>
-      <w:r>
-        <w:rPr>
-          <w:sz w:val="16"/>
-        </w:rPr>
-        <w:t xml:space="preserve"> of a Table footnote.</w:t>
-      </w:r>
-    </w:p>
-    <w:p>
-      <w:pPr>
-        <w:spacing w:after="251" w:line="259" w:lineRule="auto"/>
-        <w:ind w:left="1692" w:firstLine="0"/>
-        <w:jc w:val="left"/>
-      </w:pPr>
-      <w:r>
-        <w:rPr>
-          <w:noProof/>
-        </w:rPr>
-        <w:drawing>
-          <wp:inline distT="0" distB="0" distL="0" distR="0" wp14:anchorId="6E40DA2A" wp14:editId="48FE7418">
-            <wp:extent cx="1039368" cy="905256"/>
-            <wp:effectExtent l="0" t="0" r="0" b="0"/>
-            <wp:docPr id="395" name="Picture 395"/>
-            <wp:cNvGraphicFramePr/>
-            <a:graphic xmlns:a="http://schemas.openxmlformats.org/drawingml/2006/main">
-              <a:graphicData uri="http://schemas.openxmlformats.org/drawingml/2006/picture">
-                <pic:pic xmlns:pic="http://schemas.openxmlformats.org/drawingml/2006/picture">
-                  <pic:nvPicPr>
-                    <pic:cNvPr id="395" name="Picture 395"/>
-                    <pic:cNvPicPr/>
-                  </pic:nvPicPr>
-                  <pic:blipFill>
-                    <a:blip r:embed="rId8"/>
-                    <a:stretch>
-                      <a:fillRect/>
-                    </a:stretch>
-                  </pic:blipFill>
-                  <pic:spPr>
-                    <a:xfrm>
-                      <a:off x="0" y="0"/>
-                      <a:ext cx="1039368" cy="905256"/>
-                    </a:xfrm>
-                    <a:prstGeom prst="rect">
-                      <a:avLst/>
-                    </a:prstGeom>
-                  </pic:spPr>
-                </pic:pic>
-              </a:graphicData>
-            </a:graphic>
-          </wp:inline>
-        </w:drawing>
-      </w:r>
-    </w:p>
-    <w:p>
-      <w:pPr>
-        <w:spacing w:after="461" w:line="265" w:lineRule="auto"/>
-        <w:ind w:left="10" w:hanging="10"/>
-        <w:jc w:val="center"/>
-      </w:pPr>
-      <w:r>
-        <w:rPr>
-          <w:sz w:val="16"/>
-        </w:rPr>
-        <w:t>Fig. 1. Example of a figure caption.</w:t>
-      </w:r>
-    </w:p>
-    <w:p>
-      <w:pPr>
-        <w:spacing w:after="248"/>
-        <w:ind w:left="-15"/>
-      </w:pPr>
-      <w:r>
-        <w:t xml:space="preserve">Figure Labels: Use </w:t>
-      </w:r>
-      <w:proofErr w:type="gramStart"/>
-      <w:r>
-        <w:t>8 point</w:t>
-      </w:r>
-      <w:proofErr w:type="gramEnd"/>
-      <w:r>
-        <w:t xml:space="preserve"> Times New Roman for Figure labels. Use words rather than symbols or abbreviations when writing Figure axis labels to avoid confusing the reader. As an example, write the quantity “Magnetization”, or “Magnetization, M”, not just “M”. If including units in the label, present them within parentheses. Do not label axes only with units. In the example, write “Magnetization (A/m)” or “Magnetization </w:t>
-      </w:r>
-      <w:r>
-        <w:rPr>
-          <w:rFonts w:ascii="Cambria" w:eastAsia="Cambria" w:hAnsi="Cambria" w:cs="Cambria"/>
-        </w:rPr>
-        <w:t>{</w:t>
-      </w:r>
-      <w:r>
-        <w:t>A[</w:t>
-      </w:r>
-      <w:proofErr w:type="gramStart"/>
-      <w:r>
-        <w:t>m(</w:t>
-      </w:r>
-      <w:proofErr w:type="gramEnd"/>
-      <w:r>
-        <w:t>1)]</w:t>
-      </w:r>
-      <w:r>
-        <w:rPr>
-          <w:rFonts w:ascii="Cambria" w:eastAsia="Cambria" w:hAnsi="Cambria" w:cs="Cambria"/>
-        </w:rPr>
-        <w:t>}</w:t>
-      </w:r>
-      <w:r>
-        <w:t>”, not just “A/m”. Do not label axes with a ratio of quantities and units. For example, write “Temperature (K)”, not “Temperature/K”.</w:t>
-      </w:r>
-    </w:p>
-    <w:p>
-      <w:pPr>
-        <w:pStyle w:val="Heading3"/>
-        <w:ind w:right="0"/>
-      </w:pPr>
-      <w:r>
-        <w:rPr>
-          <w:sz w:val="20"/>
-        </w:rPr>
-        <w:t>A</w:t>
-      </w:r>
-      <w:r>
-        <w:t>CKNOWLEDGMENT</w:t>
-      </w:r>
-    </w:p>
-    <w:p>
-      <w:pPr>
-        <w:spacing w:after="246"/>
-        <w:ind w:left="-15"/>
-      </w:pPr>
-      <w:r>
-        <w:t xml:space="preserve">The preferred spelling of the word “acknowledgment” in America is without an “e” after the “g”. Avoid the stilted expression “one of us (R. B. G.) thanks </w:t>
-      </w:r>
-      <w:r>
-        <w:rPr>
-          <w:rFonts w:ascii="Cambria" w:eastAsia="Cambria" w:hAnsi="Cambria" w:cs="Cambria"/>
-          <w:i/>
-        </w:rPr>
-        <w:t>...</w:t>
-      </w:r>
-      <w:r>
-        <w:t>”. Instead, try “R. B. G. thanks</w:t>
-      </w:r>
-      <w:r>
-        <w:rPr>
-          <w:rFonts w:ascii="Cambria" w:eastAsia="Cambria" w:hAnsi="Cambria" w:cs="Cambria"/>
-          <w:i/>
-        </w:rPr>
-        <w:t>...</w:t>
-      </w:r>
-      <w:r>
-        <w:t>”. Put sponsor acknowledgments in the unnumbered footnote on the first page.</w:t>
-      </w:r>
-    </w:p>
-    <w:p>
-      <w:pPr>
-        <w:pStyle w:val="Heading3"/>
-        <w:spacing w:after="59"/>
-        <w:ind w:right="0"/>
-      </w:pPr>
-      <w:r>
-        <w:rPr>
-          <w:sz w:val="20"/>
-        </w:rPr>
-        <w:t>R</w:t>
-      </w:r>
-      <w:r>
-        <w:t>EFERENCES</w:t>
-      </w:r>
-    </w:p>
-    <w:p>
-      <w:pPr>
-        <w:numPr>
-          <w:ilvl w:val="0"/>
-          <w:numId w:val="3"/>
-        </w:numPr>
-        <w:spacing w:after="23" w:line="225" w:lineRule="auto"/>
-        <w:ind w:hanging="285"/>
-      </w:pPr>
-      <w:r>
-        <w:rPr>
-          <w:sz w:val="16"/>
-        </w:rPr>
-        <w:t>G. Eason, B. Noble, and I. N. Sneddon, “On certain integrals of Lipschitz-Hankel type involving products of Bessel functions,” Phil. Trans. Roy. Soc. London, vol. A247, pp. 529–551, April 1955.</w:t>
-      </w:r>
-    </w:p>
-    <w:p>
-      <w:pPr>
-        <w:numPr>
-          <w:ilvl w:val="0"/>
-          <w:numId w:val="3"/>
-        </w:numPr>
-        <w:spacing w:after="23" w:line="225" w:lineRule="auto"/>
-        <w:ind w:hanging="285"/>
-      </w:pPr>
-      <w:r>
-        <w:rPr>
-          <w:sz w:val="16"/>
-        </w:rPr>
-        <w:t>J. Clerk Maxwell, A Treatise on Electricity and Magnetism, 3rd ed., vol. 2. Oxford: Clarendon, 1892, pp.68–73.</w:t>
-      </w:r>
-    </w:p>
-    <w:p>
-      <w:pPr>
-        <w:numPr>
-          <w:ilvl w:val="0"/>
-          <w:numId w:val="3"/>
-        </w:numPr>
-        <w:spacing w:after="23" w:line="225" w:lineRule="auto"/>
-        <w:ind w:hanging="285"/>
-      </w:pPr>
-      <w:r>
-        <w:rPr>
-          <w:sz w:val="16"/>
-        </w:rPr>
-        <w:t>I. S. Jacobs and C. P. Bean, “Fine particles, thin films and exchange anisotropy,” in Magnetism, vol. III, G. T. Rado and H. Suhl, Eds. New York: Academic, 1963, pp. 271–350.</w:t>
-      </w:r>
-    </w:p>
-    <w:p>
-      <w:pPr>
-        <w:numPr>
-          <w:ilvl w:val="0"/>
-          <w:numId w:val="3"/>
-        </w:numPr>
-        <w:spacing w:after="23" w:line="225" w:lineRule="auto"/>
-        <w:ind w:hanging="285"/>
-      </w:pPr>
-      <w:r>
-        <w:rPr>
-          <w:sz w:val="16"/>
-        </w:rPr>
-        <w:t>K. Elissa, “Title of paper if known,” unpublished.</w:t>
-      </w:r>
-    </w:p>
-    <w:p>
-      <w:pPr>
-        <w:numPr>
-          <w:ilvl w:val="0"/>
-          <w:numId w:val="3"/>
-        </w:numPr>
-        <w:spacing w:after="23" w:line="225" w:lineRule="auto"/>
-        <w:ind w:hanging="285"/>
-      </w:pPr>
-      <w:r>
-        <w:rPr>
-          <w:sz w:val="16"/>
-        </w:rPr>
-        <w:t>R. Nicole, “Title of paper with only first word capitalized,” J. Name Stand. Abbrev., in press.</w:t>
-      </w:r>
-    </w:p>
-    <w:p>
-      <w:pPr>
-        <w:numPr>
-          <w:ilvl w:val="0"/>
-          <w:numId w:val="3"/>
-        </w:numPr>
-        <w:spacing w:after="21" w:line="223" w:lineRule="auto"/>
-        <w:ind w:hanging="285"/>
-      </w:pPr>
-      <w:r>
-        <w:rPr>
-          <w:sz w:val="16"/>
-        </w:rPr>
-        <w:t>Y. Yorozu, M. Hirano, K. Oka, and Y. Tagawa, “Electron spectroscopy studies on magneto-optical media and plastic substrate interface,” IEEE Transl. J. Magn. Japan, vol. 2, pp. 740–741, August 1987 [Digests 9th Annual Conf. Magnetics Japan, p. 301, 1982].</w:t>
-      </w:r>
-    </w:p>
-    <w:p>
-      <w:pPr>
-        <w:numPr>
-          <w:ilvl w:val="0"/>
-          <w:numId w:val="3"/>
-        </w:numPr>
-        <w:spacing w:after="335" w:line="225" w:lineRule="auto"/>
-        <w:ind w:hanging="285"/>
-      </w:pPr>
-      <w:r>
-        <w:rPr>
-          <w:sz w:val="16"/>
-        </w:rPr>
-        <w:t>M. Young, The Technical Writer’s Handbook. Mill Valley, CA: University Science, 1989.</w:t>
-      </w:r>
-    </w:p>
-    <w:p>
-      <w:pPr>
         <w:spacing w:after="0" w:line="236" w:lineRule="auto"/>
         <w:ind w:firstLine="0"/>
       </w:pPr>
-      <w:r>
-        <w:rPr>
-          <w:color w:val="FF0000"/>
-        </w:rPr>
-        <w:t>IEEE conference templates contain guidance text for composing and formatting conference papers. Please ensure that all template text is removed from your conference paper prior to submission to the conference. Failure to remove the template text from your paper may result in your paper not being published.</w:t>
-      </w:r>
     </w:p>
     <w:sectPr>
       <w:type w:val="continuous"/>
@@ -2642,6 +1928,95 @@
     </w:lvl>
   </w:abstractNum>
   <w:abstractNum w:abstractNumId="3" w15:restartNumberingAfterBreak="0">
+    <w:nsid w:val="20E8129F"/>
+    <w:multiLevelType w:val="hybridMultilevel"/>
+    <w:tmpl w:val="57F49180"/>
+    <w:lvl w:ilvl="0" w:tplc="04090015">
+      <w:start w:val="1"/>
+      <w:numFmt w:val="upperLetter"/>
+      <w:lvlText w:val="%1."/>
+      <w:lvlJc w:val="left"/>
+      <w:pPr>
+        <w:ind w:left="720" w:hanging="360"/>
+      </w:pPr>
+      <w:rPr>
+        <w:rFonts w:hint="default"/>
+      </w:rPr>
+    </w:lvl>
+    <w:lvl w:ilvl="1" w:tplc="04090019" w:tentative="1">
+      <w:start w:val="1"/>
+      <w:numFmt w:val="lowerLetter"/>
+      <w:lvlText w:val="%2."/>
+      <w:lvlJc w:val="left"/>
+      <w:pPr>
+        <w:ind w:left="1440" w:hanging="360"/>
+      </w:pPr>
+    </w:lvl>
+    <w:lvl w:ilvl="2" w:tplc="0409001B" w:tentative="1">
+      <w:start w:val="1"/>
+      <w:numFmt w:val="lowerRoman"/>
+      <w:lvlText w:val="%3."/>
+      <w:lvlJc w:val="right"/>
+      <w:pPr>
+        <w:ind w:left="2160" w:hanging="180"/>
+      </w:pPr>
+    </w:lvl>
+    <w:lvl w:ilvl="3" w:tplc="0409000F" w:tentative="1">
+      <w:start w:val="1"/>
+      <w:numFmt w:val="decimal"/>
+      <w:lvlText w:val="%4."/>
+      <w:lvlJc w:val="left"/>
+      <w:pPr>
+        <w:ind w:left="2880" w:hanging="360"/>
+      </w:pPr>
+    </w:lvl>
+    <w:lvl w:ilvl="4" w:tplc="04090019" w:tentative="1">
+      <w:start w:val="1"/>
+      <w:numFmt w:val="lowerLetter"/>
+      <w:lvlText w:val="%5."/>
+      <w:lvlJc w:val="left"/>
+      <w:pPr>
+        <w:ind w:left="3600" w:hanging="360"/>
+      </w:pPr>
+    </w:lvl>
+    <w:lvl w:ilvl="5" w:tplc="0409001B" w:tentative="1">
+      <w:start w:val="1"/>
+      <w:numFmt w:val="lowerRoman"/>
+      <w:lvlText w:val="%6."/>
+      <w:lvlJc w:val="right"/>
+      <w:pPr>
+        <w:ind w:left="4320" w:hanging="180"/>
+      </w:pPr>
+    </w:lvl>
+    <w:lvl w:ilvl="6" w:tplc="0409000F" w:tentative="1">
+      <w:start w:val="1"/>
+      <w:numFmt w:val="decimal"/>
+      <w:lvlText w:val="%7."/>
+      <w:lvlJc w:val="left"/>
+      <w:pPr>
+        <w:ind w:left="5040" w:hanging="360"/>
+      </w:pPr>
+    </w:lvl>
+    <w:lvl w:ilvl="7" w:tplc="04090019" w:tentative="1">
+      <w:start w:val="1"/>
+      <w:numFmt w:val="lowerLetter"/>
+      <w:lvlText w:val="%8."/>
+      <w:lvlJc w:val="left"/>
+      <w:pPr>
+        <w:ind w:left="5760" w:hanging="360"/>
+      </w:pPr>
+    </w:lvl>
+    <w:lvl w:ilvl="8" w:tplc="0409001B" w:tentative="1">
+      <w:start w:val="1"/>
+      <w:numFmt w:val="lowerRoman"/>
+      <w:lvlText w:val="%9."/>
+      <w:lvlJc w:val="right"/>
+      <w:pPr>
+        <w:ind w:left="6480" w:hanging="180"/>
+      </w:pPr>
+    </w:lvl>
+  </w:abstractNum>
+  <w:abstractNum w:abstractNumId="4" w15:restartNumberingAfterBreak="0">
     <w:nsid w:val="2A1640DE"/>
     <w:multiLevelType w:val="hybridMultilevel"/>
     <w:tmpl w:val="A4CA47FC"/>
@@ -2853,7 +2228,7 @@
       </w:rPr>
     </w:lvl>
   </w:abstractNum>
-  <w:abstractNum w:abstractNumId="4" w15:restartNumberingAfterBreak="0">
+  <w:abstractNum w:abstractNumId="5" w15:restartNumberingAfterBreak="0">
     <w:nsid w:val="2F505011"/>
     <w:multiLevelType w:val="hybridMultilevel"/>
     <w:tmpl w:val="4208AB60"/>
@@ -2966,7 +2341,7 @@
       </w:rPr>
     </w:lvl>
   </w:abstractNum>
-  <w:abstractNum w:abstractNumId="5" w15:restartNumberingAfterBreak="0">
+  <w:abstractNum w:abstractNumId="6" w15:restartNumberingAfterBreak="0">
     <w:nsid w:val="2FF15EF2"/>
     <w:multiLevelType w:val="hybridMultilevel"/>
     <w:tmpl w:val="29C23BAA"/>
@@ -3055,7 +2430,7 @@
       </w:pPr>
     </w:lvl>
   </w:abstractNum>
-  <w:abstractNum w:abstractNumId="6" w15:restartNumberingAfterBreak="0">
+  <w:abstractNum w:abstractNumId="7" w15:restartNumberingAfterBreak="0">
     <w:nsid w:val="381B21CA"/>
     <w:multiLevelType w:val="hybridMultilevel"/>
     <w:tmpl w:val="06BE1922"/>
@@ -3144,7 +2519,7 @@
       </w:pPr>
     </w:lvl>
   </w:abstractNum>
-  <w:abstractNum w:abstractNumId="7" w15:restartNumberingAfterBreak="0">
+  <w:abstractNum w:abstractNumId="8" w15:restartNumberingAfterBreak="0">
     <w:nsid w:val="3A824383"/>
     <w:multiLevelType w:val="hybridMultilevel"/>
     <w:tmpl w:val="0F268BF8"/>
@@ -3233,7 +2608,96 @@
       </w:pPr>
     </w:lvl>
   </w:abstractNum>
-  <w:abstractNum w:abstractNumId="8" w15:restartNumberingAfterBreak="0">
+  <w:abstractNum w:abstractNumId="9" w15:restartNumberingAfterBreak="0">
+    <w:nsid w:val="43FE2674"/>
+    <w:multiLevelType w:val="hybridMultilevel"/>
+    <w:tmpl w:val="7704341C"/>
+    <w:lvl w:ilvl="0" w:tplc="04090015">
+      <w:start w:val="2"/>
+      <w:numFmt w:val="upperLetter"/>
+      <w:lvlText w:val="%1."/>
+      <w:lvlJc w:val="left"/>
+      <w:pPr>
+        <w:ind w:left="720" w:hanging="360"/>
+      </w:pPr>
+      <w:rPr>
+        <w:rFonts w:hint="default"/>
+      </w:rPr>
+    </w:lvl>
+    <w:lvl w:ilvl="1" w:tplc="04090019" w:tentative="1">
+      <w:start w:val="1"/>
+      <w:numFmt w:val="lowerLetter"/>
+      <w:lvlText w:val="%2."/>
+      <w:lvlJc w:val="left"/>
+      <w:pPr>
+        <w:ind w:left="1440" w:hanging="360"/>
+      </w:pPr>
+    </w:lvl>
+    <w:lvl w:ilvl="2" w:tplc="0409001B" w:tentative="1">
+      <w:start w:val="1"/>
+      <w:numFmt w:val="lowerRoman"/>
+      <w:lvlText w:val="%3."/>
+      <w:lvlJc w:val="right"/>
+      <w:pPr>
+        <w:ind w:left="2160" w:hanging="180"/>
+      </w:pPr>
+    </w:lvl>
+    <w:lvl w:ilvl="3" w:tplc="0409000F" w:tentative="1">
+      <w:start w:val="1"/>
+      <w:numFmt w:val="decimal"/>
+      <w:lvlText w:val="%4."/>
+      <w:lvlJc w:val="left"/>
+      <w:pPr>
+        <w:ind w:left="2880" w:hanging="360"/>
+      </w:pPr>
+    </w:lvl>
+    <w:lvl w:ilvl="4" w:tplc="04090019" w:tentative="1">
+      <w:start w:val="1"/>
+      <w:numFmt w:val="lowerLetter"/>
+      <w:lvlText w:val="%5."/>
+      <w:lvlJc w:val="left"/>
+      <w:pPr>
+        <w:ind w:left="3600" w:hanging="360"/>
+      </w:pPr>
+    </w:lvl>
+    <w:lvl w:ilvl="5" w:tplc="0409001B" w:tentative="1">
+      <w:start w:val="1"/>
+      <w:numFmt w:val="lowerRoman"/>
+      <w:lvlText w:val="%6."/>
+      <w:lvlJc w:val="right"/>
+      <w:pPr>
+        <w:ind w:left="4320" w:hanging="180"/>
+      </w:pPr>
+    </w:lvl>
+    <w:lvl w:ilvl="6" w:tplc="0409000F" w:tentative="1">
+      <w:start w:val="1"/>
+      <w:numFmt w:val="decimal"/>
+      <w:lvlText w:val="%7."/>
+      <w:lvlJc w:val="left"/>
+      <w:pPr>
+        <w:ind w:left="5040" w:hanging="360"/>
+      </w:pPr>
+    </w:lvl>
+    <w:lvl w:ilvl="7" w:tplc="04090019" w:tentative="1">
+      <w:start w:val="1"/>
+      <w:numFmt w:val="lowerLetter"/>
+      <w:lvlText w:val="%8."/>
+      <w:lvlJc w:val="left"/>
+      <w:pPr>
+        <w:ind w:left="5760" w:hanging="360"/>
+      </w:pPr>
+    </w:lvl>
+    <w:lvl w:ilvl="8" w:tplc="0409001B" w:tentative="1">
+      <w:start w:val="1"/>
+      <w:numFmt w:val="lowerRoman"/>
+      <w:lvlText w:val="%9."/>
+      <w:lvlJc w:val="right"/>
+      <w:pPr>
+        <w:ind w:left="6480" w:hanging="180"/>
+      </w:pPr>
+    </w:lvl>
+  </w:abstractNum>
+  <w:abstractNum w:abstractNumId="10" w15:restartNumberingAfterBreak="0">
     <w:nsid w:val="4682361A"/>
     <w:multiLevelType w:val="hybridMultilevel"/>
     <w:tmpl w:val="E7089954"/>
@@ -3322,7 +2786,7 @@
       </w:pPr>
     </w:lvl>
   </w:abstractNum>
-  <w:abstractNum w:abstractNumId="9" w15:restartNumberingAfterBreak="0">
+  <w:abstractNum w:abstractNumId="11" w15:restartNumberingAfterBreak="0">
     <w:nsid w:val="4A473A0F"/>
     <w:multiLevelType w:val="hybridMultilevel"/>
     <w:tmpl w:val="D8C468C0"/>
@@ -3411,7 +2875,7 @@
       </w:pPr>
     </w:lvl>
   </w:abstractNum>
-  <w:abstractNum w:abstractNumId="10" w15:restartNumberingAfterBreak="0">
+  <w:abstractNum w:abstractNumId="12" w15:restartNumberingAfterBreak="0">
     <w:nsid w:val="4DAA2E6B"/>
     <w:multiLevelType w:val="hybridMultilevel"/>
     <w:tmpl w:val="8C18FD56"/>
@@ -3500,7 +2964,185 @@
       </w:pPr>
     </w:lvl>
   </w:abstractNum>
-  <w:abstractNum w:abstractNumId="11" w15:restartNumberingAfterBreak="0">
+  <w:abstractNum w:abstractNumId="13" w15:restartNumberingAfterBreak="0">
+    <w:nsid w:val="5A617AB0"/>
+    <w:multiLevelType w:val="hybridMultilevel"/>
+    <w:tmpl w:val="996AEB00"/>
+    <w:lvl w:ilvl="0" w:tplc="04090015">
+      <w:start w:val="1"/>
+      <w:numFmt w:val="upperLetter"/>
+      <w:lvlText w:val="%1."/>
+      <w:lvlJc w:val="left"/>
+      <w:pPr>
+        <w:ind w:left="720" w:hanging="360"/>
+      </w:pPr>
+      <w:rPr>
+        <w:rFonts w:hint="default"/>
+      </w:rPr>
+    </w:lvl>
+    <w:lvl w:ilvl="1" w:tplc="04090019" w:tentative="1">
+      <w:start w:val="1"/>
+      <w:numFmt w:val="lowerLetter"/>
+      <w:lvlText w:val="%2."/>
+      <w:lvlJc w:val="left"/>
+      <w:pPr>
+        <w:ind w:left="1440" w:hanging="360"/>
+      </w:pPr>
+    </w:lvl>
+    <w:lvl w:ilvl="2" w:tplc="0409001B" w:tentative="1">
+      <w:start w:val="1"/>
+      <w:numFmt w:val="lowerRoman"/>
+      <w:lvlText w:val="%3."/>
+      <w:lvlJc w:val="right"/>
+      <w:pPr>
+        <w:ind w:left="2160" w:hanging="180"/>
+      </w:pPr>
+    </w:lvl>
+    <w:lvl w:ilvl="3" w:tplc="0409000F" w:tentative="1">
+      <w:start w:val="1"/>
+      <w:numFmt w:val="decimal"/>
+      <w:lvlText w:val="%4."/>
+      <w:lvlJc w:val="left"/>
+      <w:pPr>
+        <w:ind w:left="2880" w:hanging="360"/>
+      </w:pPr>
+    </w:lvl>
+    <w:lvl w:ilvl="4" w:tplc="04090019" w:tentative="1">
+      <w:start w:val="1"/>
+      <w:numFmt w:val="lowerLetter"/>
+      <w:lvlText w:val="%5."/>
+      <w:lvlJc w:val="left"/>
+      <w:pPr>
+        <w:ind w:left="3600" w:hanging="360"/>
+      </w:pPr>
+    </w:lvl>
+    <w:lvl w:ilvl="5" w:tplc="0409001B" w:tentative="1">
+      <w:start w:val="1"/>
+      <w:numFmt w:val="lowerRoman"/>
+      <w:lvlText w:val="%6."/>
+      <w:lvlJc w:val="right"/>
+      <w:pPr>
+        <w:ind w:left="4320" w:hanging="180"/>
+      </w:pPr>
+    </w:lvl>
+    <w:lvl w:ilvl="6" w:tplc="0409000F" w:tentative="1">
+      <w:start w:val="1"/>
+      <w:numFmt w:val="decimal"/>
+      <w:lvlText w:val="%7."/>
+      <w:lvlJc w:val="left"/>
+      <w:pPr>
+        <w:ind w:left="5040" w:hanging="360"/>
+      </w:pPr>
+    </w:lvl>
+    <w:lvl w:ilvl="7" w:tplc="04090019" w:tentative="1">
+      <w:start w:val="1"/>
+      <w:numFmt w:val="lowerLetter"/>
+      <w:lvlText w:val="%8."/>
+      <w:lvlJc w:val="left"/>
+      <w:pPr>
+        <w:ind w:left="5760" w:hanging="360"/>
+      </w:pPr>
+    </w:lvl>
+    <w:lvl w:ilvl="8" w:tplc="0409001B" w:tentative="1">
+      <w:start w:val="1"/>
+      <w:numFmt w:val="lowerRoman"/>
+      <w:lvlText w:val="%9."/>
+      <w:lvlJc w:val="right"/>
+      <w:pPr>
+        <w:ind w:left="6480" w:hanging="180"/>
+      </w:pPr>
+    </w:lvl>
+  </w:abstractNum>
+  <w:abstractNum w:abstractNumId="14" w15:restartNumberingAfterBreak="0">
+    <w:nsid w:val="67D3587A"/>
+    <w:multiLevelType w:val="hybridMultilevel"/>
+    <w:tmpl w:val="3CC23274"/>
+    <w:lvl w:ilvl="0" w:tplc="04090015">
+      <w:start w:val="1"/>
+      <w:numFmt w:val="upperLetter"/>
+      <w:lvlText w:val="%1."/>
+      <w:lvlJc w:val="left"/>
+      <w:pPr>
+        <w:ind w:left="720" w:hanging="360"/>
+      </w:pPr>
+      <w:rPr>
+        <w:rFonts w:hint="default"/>
+      </w:rPr>
+    </w:lvl>
+    <w:lvl w:ilvl="1" w:tplc="04090019" w:tentative="1">
+      <w:start w:val="1"/>
+      <w:numFmt w:val="lowerLetter"/>
+      <w:lvlText w:val="%2."/>
+      <w:lvlJc w:val="left"/>
+      <w:pPr>
+        <w:ind w:left="1440" w:hanging="360"/>
+      </w:pPr>
+    </w:lvl>
+    <w:lvl w:ilvl="2" w:tplc="0409001B" w:tentative="1">
+      <w:start w:val="1"/>
+      <w:numFmt w:val="lowerRoman"/>
+      <w:lvlText w:val="%3."/>
+      <w:lvlJc w:val="right"/>
+      <w:pPr>
+        <w:ind w:left="2160" w:hanging="180"/>
+      </w:pPr>
+    </w:lvl>
+    <w:lvl w:ilvl="3" w:tplc="0409000F" w:tentative="1">
+      <w:start w:val="1"/>
+      <w:numFmt w:val="decimal"/>
+      <w:lvlText w:val="%4."/>
+      <w:lvlJc w:val="left"/>
+      <w:pPr>
+        <w:ind w:left="2880" w:hanging="360"/>
+      </w:pPr>
+    </w:lvl>
+    <w:lvl w:ilvl="4" w:tplc="04090019" w:tentative="1">
+      <w:start w:val="1"/>
+      <w:numFmt w:val="lowerLetter"/>
+      <w:lvlText w:val="%5."/>
+      <w:lvlJc w:val="left"/>
+      <w:pPr>
+        <w:ind w:left="3600" w:hanging="360"/>
+      </w:pPr>
+    </w:lvl>
+    <w:lvl w:ilvl="5" w:tplc="0409001B" w:tentative="1">
+      <w:start w:val="1"/>
+      <w:numFmt w:val="lowerRoman"/>
+      <w:lvlText w:val="%6."/>
+      <w:lvlJc w:val="right"/>
+      <w:pPr>
+        <w:ind w:left="4320" w:hanging="180"/>
+      </w:pPr>
+    </w:lvl>
+    <w:lvl w:ilvl="6" w:tplc="0409000F" w:tentative="1">
+      <w:start w:val="1"/>
+      <w:numFmt w:val="decimal"/>
+      <w:lvlText w:val="%7."/>
+      <w:lvlJc w:val="left"/>
+      <w:pPr>
+        <w:ind w:left="5040" w:hanging="360"/>
+      </w:pPr>
+    </w:lvl>
+    <w:lvl w:ilvl="7" w:tplc="04090019" w:tentative="1">
+      <w:start w:val="1"/>
+      <w:numFmt w:val="lowerLetter"/>
+      <w:lvlText w:val="%8."/>
+      <w:lvlJc w:val="left"/>
+      <w:pPr>
+        <w:ind w:left="5760" w:hanging="360"/>
+      </w:pPr>
+    </w:lvl>
+    <w:lvl w:ilvl="8" w:tplc="0409001B" w:tentative="1">
+      <w:start w:val="1"/>
+      <w:numFmt w:val="lowerRoman"/>
+      <w:lvlText w:val="%9."/>
+      <w:lvlJc w:val="right"/>
+      <w:pPr>
+        <w:ind w:left="6480" w:hanging="180"/>
+      </w:pPr>
+    </w:lvl>
+  </w:abstractNum>
+  <w:abstractNum w:abstractNumId="15" w15:restartNumberingAfterBreak="0">
     <w:nsid w:val="69F072D3"/>
     <w:multiLevelType w:val="hybridMultilevel"/>
     <w:tmpl w:val="ED627C46"/>
@@ -3589,7 +3231,7 @@
       </w:pPr>
     </w:lvl>
   </w:abstractNum>
-  <w:abstractNum w:abstractNumId="12" w15:restartNumberingAfterBreak="0">
+  <w:abstractNum w:abstractNumId="16" w15:restartNumberingAfterBreak="0">
     <w:nsid w:val="6CE97573"/>
     <w:multiLevelType w:val="hybridMultilevel"/>
     <w:tmpl w:val="0F268BF8"/>
@@ -3675,6 +3317,95 @@
       <w:lvlJc w:val="right"/>
       <w:pPr>
         <w:ind w:left="6309" w:hanging="180"/>
+      </w:pPr>
+    </w:lvl>
+  </w:abstractNum>
+  <w:abstractNum w:abstractNumId="17" w15:restartNumberingAfterBreak="0">
+    <w:nsid w:val="72B26F8D"/>
+    <w:multiLevelType w:val="hybridMultilevel"/>
+    <w:tmpl w:val="AC723792"/>
+    <w:lvl w:ilvl="0" w:tplc="04090015">
+      <w:start w:val="1"/>
+      <w:numFmt w:val="upperLetter"/>
+      <w:lvlText w:val="%1."/>
+      <w:lvlJc w:val="left"/>
+      <w:pPr>
+        <w:ind w:left="720" w:hanging="360"/>
+      </w:pPr>
+      <w:rPr>
+        <w:rFonts w:hint="default"/>
+      </w:rPr>
+    </w:lvl>
+    <w:lvl w:ilvl="1" w:tplc="04090019" w:tentative="1">
+      <w:start w:val="1"/>
+      <w:numFmt w:val="lowerLetter"/>
+      <w:lvlText w:val="%2."/>
+      <w:lvlJc w:val="left"/>
+      <w:pPr>
+        <w:ind w:left="1440" w:hanging="360"/>
+      </w:pPr>
+    </w:lvl>
+    <w:lvl w:ilvl="2" w:tplc="0409001B" w:tentative="1">
+      <w:start w:val="1"/>
+      <w:numFmt w:val="lowerRoman"/>
+      <w:lvlText w:val="%3."/>
+      <w:lvlJc w:val="right"/>
+      <w:pPr>
+        <w:ind w:left="2160" w:hanging="180"/>
+      </w:pPr>
+    </w:lvl>
+    <w:lvl w:ilvl="3" w:tplc="0409000F" w:tentative="1">
+      <w:start w:val="1"/>
+      <w:numFmt w:val="decimal"/>
+      <w:lvlText w:val="%4."/>
+      <w:lvlJc w:val="left"/>
+      <w:pPr>
+        <w:ind w:left="2880" w:hanging="360"/>
+      </w:pPr>
+    </w:lvl>
+    <w:lvl w:ilvl="4" w:tplc="04090019" w:tentative="1">
+      <w:start w:val="1"/>
+      <w:numFmt w:val="lowerLetter"/>
+      <w:lvlText w:val="%5."/>
+      <w:lvlJc w:val="left"/>
+      <w:pPr>
+        <w:ind w:left="3600" w:hanging="360"/>
+      </w:pPr>
+    </w:lvl>
+    <w:lvl w:ilvl="5" w:tplc="0409001B" w:tentative="1">
+      <w:start w:val="1"/>
+      <w:numFmt w:val="lowerRoman"/>
+      <w:lvlText w:val="%6."/>
+      <w:lvlJc w:val="right"/>
+      <w:pPr>
+        <w:ind w:left="4320" w:hanging="180"/>
+      </w:pPr>
+    </w:lvl>
+    <w:lvl w:ilvl="6" w:tplc="0409000F" w:tentative="1">
+      <w:start w:val="1"/>
+      <w:numFmt w:val="decimal"/>
+      <w:lvlText w:val="%7."/>
+      <w:lvlJc w:val="left"/>
+      <w:pPr>
+        <w:ind w:left="5040" w:hanging="360"/>
+      </w:pPr>
+    </w:lvl>
+    <w:lvl w:ilvl="7" w:tplc="04090019" w:tentative="1">
+      <w:start w:val="1"/>
+      <w:numFmt w:val="lowerLetter"/>
+      <w:lvlText w:val="%8."/>
+      <w:lvlJc w:val="left"/>
+      <w:pPr>
+        <w:ind w:left="5760" w:hanging="360"/>
+      </w:pPr>
+    </w:lvl>
+    <w:lvl w:ilvl="8" w:tplc="0409001B" w:tentative="1">
+      <w:start w:val="1"/>
+      <w:numFmt w:val="lowerRoman"/>
+      <w:lvlText w:val="%9."/>
+      <w:lvlJc w:val="right"/>
+      <w:pPr>
+        <w:ind w:left="6480" w:hanging="180"/>
       </w:pPr>
     </w:lvl>
   </w:abstractNum>
@@ -3682,40 +3413,55 @@
     <w:abstractNumId w:val="1"/>
   </w:num>
   <w:num w:numId="2" w16cid:durableId="1895001015">
-    <w:abstractNumId w:val="3"/>
+    <w:abstractNumId w:val="4"/>
   </w:num>
   <w:num w:numId="3" w16cid:durableId="930820648">
     <w:abstractNumId w:val="2"/>
   </w:num>
   <w:num w:numId="4" w16cid:durableId="1667127026">
-    <w:abstractNumId w:val="12"/>
+    <w:abstractNumId w:val="16"/>
   </w:num>
   <w:num w:numId="5" w16cid:durableId="847140160">
-    <w:abstractNumId w:val="7"/>
+    <w:abstractNumId w:val="8"/>
   </w:num>
   <w:num w:numId="6" w16cid:durableId="1813524534">
-    <w:abstractNumId w:val="8"/>
+    <w:abstractNumId w:val="10"/>
   </w:num>
   <w:num w:numId="7" w16cid:durableId="1015965250">
-    <w:abstractNumId w:val="5"/>
+    <w:abstractNumId w:val="6"/>
   </w:num>
   <w:num w:numId="8" w16cid:durableId="389500349">
-    <w:abstractNumId w:val="9"/>
+    <w:abstractNumId w:val="11"/>
   </w:num>
   <w:num w:numId="9" w16cid:durableId="1000542724">
     <w:abstractNumId w:val="0"/>
   </w:num>
   <w:num w:numId="10" w16cid:durableId="171726107">
-    <w:abstractNumId w:val="6"/>
+    <w:abstractNumId w:val="7"/>
   </w:num>
   <w:num w:numId="11" w16cid:durableId="505436097">
-    <w:abstractNumId w:val="10"/>
+    <w:abstractNumId w:val="12"/>
   </w:num>
   <w:num w:numId="12" w16cid:durableId="298607558">
-    <w:abstractNumId w:val="11"/>
+    <w:abstractNumId w:val="15"/>
   </w:num>
   <w:num w:numId="13" w16cid:durableId="878398645">
-    <w:abstractNumId w:val="4"/>
+    <w:abstractNumId w:val="5"/>
+  </w:num>
+  <w:num w:numId="14" w16cid:durableId="2046521175">
+    <w:abstractNumId w:val="9"/>
+  </w:num>
+  <w:num w:numId="15" w16cid:durableId="429158341">
+    <w:abstractNumId w:val="14"/>
+  </w:num>
+  <w:num w:numId="16" w16cid:durableId="379861965">
+    <w:abstractNumId w:val="17"/>
+  </w:num>
+  <w:num w:numId="17" w16cid:durableId="283122493">
+    <w:abstractNumId w:val="3"/>
+  </w:num>
+  <w:num w:numId="18" w16cid:durableId="964384525">
+    <w:abstractNumId w:val="13"/>
   </w:num>
 </w:numbering>
 </file>
@@ -4265,6 +4011,18 @@
       <w:contextualSpacing/>
     </w:pPr>
   </w:style>
+  <w:style w:type="paragraph" w:styleId="NormalWeb">
+    <w:name w:val="Normal (Web)"/>
+    <w:basedOn w:val="Normal"/>
+    <w:uiPriority w:val="99"/>
+    <w:semiHidden/>
+    <w:unhideWhenUsed/>
+    <w:rsid w:val="00824302"/>
+    <w:rPr>
+      <w:rFonts w:ascii="Times New Roman" w:hAnsi="Times New Roman" w:cs="Times New Roman"/>
+      <w:sz w:val="24"/>
+    </w:rPr>
+  </w:style>
 </w:styles>
 </file>
 

</xml_diff>